<commit_message>
adding Values That Are Keys
</commit_message>
<xml_diff>
--- a/DICTIONARIES/Python Code Challenges - Dictionaries.docx
+++ b/DICTIONARIES/Python Code Challenges - Dictionaries.docx
@@ -3262,8 +3262,19 @@
           <w:color w:val="B3CCFF"/>
           <w:lang w:val="en-US"/>
         </w:rPr>
-        <w:t>def add_ten</w:t>
-      </w:r>
+        <w:t xml:space="preserve">def </w:t>
+      </w:r>
+      <w:proofErr w:type="spellStart"/>
+      <w:r>
+        <w:rPr>
+          <w:rStyle w:val="mtk12"/>
+          <w:rFonts w:ascii="Ubuntu Mono" w:hAnsi="Ubuntu Mono"/>
+          <w:color w:val="B3CCFF"/>
+          <w:lang w:val="en-US"/>
+        </w:rPr>
+        <w:t>add_ten</w:t>
+      </w:r>
+      <w:proofErr w:type="spellEnd"/>
       <w:r>
         <w:rPr>
           <w:rStyle w:val="mtk1"/>
@@ -3273,6 +3284,7 @@
         </w:rPr>
         <w:t>(</w:t>
       </w:r>
+      <w:proofErr w:type="spellStart"/>
       <w:r>
         <w:rPr>
           <w:rStyle w:val="mtk9"/>
@@ -3282,6 +3294,7 @@
         </w:rPr>
         <w:t>my_dictionary</w:t>
       </w:r>
+      <w:proofErr w:type="spellEnd"/>
       <w:r>
         <w:rPr>
           <w:rStyle w:val="mtk1"/>
@@ -3362,6 +3375,7 @@
         </w:rPr>
         <w:t xml:space="preserve"> </w:t>
       </w:r>
+      <w:proofErr w:type="spellStart"/>
       <w:r>
         <w:rPr>
           <w:rStyle w:val="mtk9"/>
@@ -3399,6 +3413,7 @@
         </w:rPr>
         <w:t>keys</w:t>
       </w:r>
+      <w:proofErr w:type="spellEnd"/>
       <w:proofErr w:type="gramEnd"/>
       <w:r>
         <w:rPr>
@@ -3426,6 +3441,7 @@
         </w:rPr>
         <w:t>    </w:t>
       </w:r>
+      <w:proofErr w:type="spellStart"/>
       <w:r>
         <w:rPr>
           <w:rStyle w:val="mtk9"/>
@@ -3435,6 +3451,7 @@
         </w:rPr>
         <w:t>my_dictionary</w:t>
       </w:r>
+      <w:proofErr w:type="spellEnd"/>
       <w:r>
         <w:rPr>
           <w:rStyle w:val="mtk1"/>
@@ -3506,6 +3523,7 @@
         </w:rPr>
         <w:t xml:space="preserve"> </w:t>
       </w:r>
+      <w:proofErr w:type="spellStart"/>
       <w:r>
         <w:rPr>
           <w:rStyle w:val="mtk9"/>
@@ -3515,6 +3533,7 @@
         </w:rPr>
         <w:t>my_dictionary</w:t>
       </w:r>
+      <w:proofErr w:type="spellEnd"/>
     </w:p>
     <w:p>
       <w:pPr>
@@ -3524,6 +3543,7 @@
         <w:rPr>
           <w:rFonts w:ascii="Segoe UI" w:hAnsi="Segoe UI" w:cs="Segoe UI"/>
           <w:color w:val="FFFFFF"/>
+          <w:lang w:val="en-US"/>
         </w:rPr>
       </w:pPr>
       <w:r>
@@ -3553,13 +3573,85 @@
         </w:rPr>
         <w:t xml:space="preserve"> loop to iterate through each key and we access the value using the key. After accessing it, we overwrite the value with the value plus 10. </w:t>
       </w:r>
+      <w:r>
+        <w:rPr>
+          <w:rFonts w:ascii="Segoe UI" w:hAnsi="Segoe UI" w:cs="Segoe UI"/>
+          <w:color w:val="FFFFFF"/>
+          <w:lang w:val="en-US"/>
+        </w:rPr>
+        <w:t>Finally, we return the modified dictionary.</w:t>
+      </w:r>
+    </w:p>
+    <w:p>
+      <w:pPr>
+        <w:jc w:val="both"/>
+        <w:rPr>
+          <w:lang w:val="en-US"/>
+        </w:rPr>
+      </w:pPr>
+    </w:p>
+    <w:p>
+      <w:pPr>
+        <w:pStyle w:val="3"/>
+        <w:shd w:val="clear" w:color="auto" w:fill="10162F"/>
+        <w:rPr>
+          <w:rFonts w:ascii="Segoe UI" w:hAnsi="Segoe UI" w:cs="Segoe UI"/>
+          <w:color w:val="FFFFFF"/>
+          <w:lang w:val="en-US"/>
+        </w:rPr>
+      </w:pPr>
+      <w:r>
+        <w:rPr>
+          <w:rFonts w:ascii="Segoe UI" w:hAnsi="Segoe UI" w:cs="Segoe UI"/>
+          <w:color w:val="FFFFFF"/>
+          <w:lang w:val="en-US"/>
+        </w:rPr>
+        <w:t>4. Values That Are Keys</w:t>
+      </w:r>
+    </w:p>
+    <w:p>
+      <w:pPr>
+        <w:pStyle w:val="p1qg33igem5pagn4kpmirjw"/>
+        <w:shd w:val="clear" w:color="auto" w:fill="10162F"/>
+        <w:spacing w:before="0" w:beforeAutospacing="0"/>
+        <w:rPr>
+          <w:rFonts w:ascii="Segoe UI" w:hAnsi="Segoe UI" w:cs="Segoe UI"/>
+          <w:color w:val="FFFFFF"/>
+        </w:rPr>
+      </w:pPr>
+      <w:r>
+        <w:rPr>
+          <w:rFonts w:ascii="Segoe UI" w:hAnsi="Segoe UI" w:cs="Segoe UI"/>
+          <w:color w:val="FFFFFF"/>
+          <w:lang w:val="en-US"/>
+        </w:rPr>
+        <w:t xml:space="preserve">We are making a program that will create a family tree. Using a dictionary, we want to return a list of all the children who are also parents of other children. Using </w:t>
+      </w:r>
+      <w:proofErr w:type="gramStart"/>
+      <w:r>
+        <w:rPr>
+          <w:rFonts w:ascii="Segoe UI" w:hAnsi="Segoe UI" w:cs="Segoe UI"/>
+          <w:color w:val="FFFFFF"/>
+          <w:lang w:val="en-US"/>
+        </w:rPr>
+        <w:t>dictionaries</w:t>
+      </w:r>
+      <w:proofErr w:type="gramEnd"/>
+      <w:r>
+        <w:rPr>
+          <w:rFonts w:ascii="Segoe UI" w:hAnsi="Segoe UI" w:cs="Segoe UI"/>
+          <w:color w:val="FFFFFF"/>
+          <w:lang w:val="en-US"/>
+        </w:rPr>
+        <w:t xml:space="preserve"> we can consider those people to be values which are also keys in our dictionary of family data. </w:t>
+      </w:r>
       <w:proofErr w:type="spellStart"/>
       <w:r>
         <w:rPr>
           <w:rFonts w:ascii="Segoe UI" w:hAnsi="Segoe UI" w:cs="Segoe UI"/>
           <w:color w:val="FFFFFF"/>
         </w:rPr>
-        <w:t>Finally</w:t>
+        <w:t>Here</w:t>
       </w:r>
       <w:proofErr w:type="spellEnd"/>
       <w:r>
@@ -3567,7 +3659,7 @@
           <w:rFonts w:ascii="Segoe UI" w:hAnsi="Segoe UI" w:cs="Segoe UI"/>
           <w:color w:val="FFFFFF"/>
         </w:rPr>
-        <w:t xml:space="preserve">, </w:t>
+        <w:t xml:space="preserve"> </w:t>
       </w:r>
       <w:proofErr w:type="spellStart"/>
       <w:r>
@@ -3575,6 +3667,38 @@
           <w:rFonts w:ascii="Segoe UI" w:hAnsi="Segoe UI" w:cs="Segoe UI"/>
           <w:color w:val="FFFFFF"/>
         </w:rPr>
+        <w:t>is</w:t>
+      </w:r>
+      <w:proofErr w:type="spellEnd"/>
+      <w:r>
+        <w:rPr>
+          <w:rFonts w:ascii="Segoe UI" w:hAnsi="Segoe UI" w:cs="Segoe UI"/>
+          <w:color w:val="FFFFFF"/>
+        </w:rPr>
+        <w:t xml:space="preserve"> </w:t>
+      </w:r>
+      <w:proofErr w:type="spellStart"/>
+      <w:r>
+        <w:rPr>
+          <w:rFonts w:ascii="Segoe UI" w:hAnsi="Segoe UI" w:cs="Segoe UI"/>
+          <w:color w:val="FFFFFF"/>
+        </w:rPr>
+        <w:t>what</w:t>
+      </w:r>
+      <w:proofErr w:type="spellEnd"/>
+      <w:r>
+        <w:rPr>
+          <w:rFonts w:ascii="Segoe UI" w:hAnsi="Segoe UI" w:cs="Segoe UI"/>
+          <w:color w:val="FFFFFF"/>
+        </w:rPr>
+        <w:t xml:space="preserve"> </w:t>
+      </w:r>
+      <w:proofErr w:type="spellStart"/>
+      <w:r>
+        <w:rPr>
+          <w:rFonts w:ascii="Segoe UI" w:hAnsi="Segoe UI" w:cs="Segoe UI"/>
+          <w:color w:val="FFFFFF"/>
+        </w:rPr>
         <w:t>we</w:t>
       </w:r>
       <w:proofErr w:type="spellEnd"/>
@@ -3591,7 +3715,7 @@
           <w:rFonts w:ascii="Segoe UI" w:hAnsi="Segoe UI" w:cs="Segoe UI"/>
           <w:color w:val="FFFFFF"/>
         </w:rPr>
-        <w:t>return</w:t>
+        <w:t>need</w:t>
       </w:r>
       <w:proofErr w:type="spellEnd"/>
       <w:r>
@@ -3607,7 +3731,7 @@
           <w:rFonts w:ascii="Segoe UI" w:hAnsi="Segoe UI" w:cs="Segoe UI"/>
           <w:color w:val="FFFFFF"/>
         </w:rPr>
-        <w:t>the</w:t>
+        <w:t>to</w:t>
       </w:r>
       <w:proofErr w:type="spellEnd"/>
       <w:r>
@@ -3623,7 +3747,7 @@
           <w:rFonts w:ascii="Segoe UI" w:hAnsi="Segoe UI" w:cs="Segoe UI"/>
           <w:color w:val="FFFFFF"/>
         </w:rPr>
-        <w:t>modified</w:t>
+        <w:t>do</w:t>
       </w:r>
       <w:proofErr w:type="spellEnd"/>
       <w:r>
@@ -3631,32 +3755,204 @@
           <w:rFonts w:ascii="Segoe UI" w:hAnsi="Segoe UI" w:cs="Segoe UI"/>
           <w:color w:val="FFFFFF"/>
         </w:rPr>
-        <w:t xml:space="preserve"> </w:t>
-      </w:r>
-      <w:proofErr w:type="spellStart"/>
-      <w:r>
-        <w:rPr>
-          <w:rFonts w:ascii="Segoe UI" w:hAnsi="Segoe UI" w:cs="Segoe UI"/>
-          <w:color w:val="FFFFFF"/>
-        </w:rPr>
-        <w:t>dictionary</w:t>
-      </w:r>
-      <w:proofErr w:type="spellEnd"/>
-      <w:r>
-        <w:rPr>
-          <w:rFonts w:ascii="Segoe UI" w:hAnsi="Segoe UI" w:cs="Segoe UI"/>
-          <w:color w:val="FFFFFF"/>
-        </w:rPr>
-        <w:t>.</w:t>
-      </w:r>
-    </w:p>
-    <w:p>
-      <w:pPr>
-        <w:jc w:val="both"/>
-        <w:rPr>
-          <w:lang w:val="en-US"/>
-        </w:rPr>
-      </w:pPr>
+        <w:t>:</w:t>
+      </w:r>
+    </w:p>
+    <w:p>
+      <w:pPr>
+        <w:pStyle w:val="li1kqbjwbwa3ze6v0bvxq9rx"/>
+        <w:numPr>
+          <w:ilvl w:val="0"/>
+          <w:numId w:val="4"/>
+        </w:numPr>
+        <w:shd w:val="clear" w:color="auto" w:fill="10162F"/>
+        <w:rPr>
+          <w:rFonts w:ascii="Segoe UI" w:hAnsi="Segoe UI" w:cs="Segoe UI"/>
+          <w:color w:val="FFFFFF"/>
+          <w:lang w:val="en-US"/>
+        </w:rPr>
+      </w:pPr>
+      <w:r>
+        <w:rPr>
+          <w:rFonts w:ascii="Segoe UI" w:hAnsi="Segoe UI" w:cs="Segoe UI"/>
+          <w:color w:val="FFFFFF"/>
+          <w:lang w:val="en-US"/>
+        </w:rPr>
+        <w:lastRenderedPageBreak/>
+        <w:t>Define the function to accept one parameter for our dictionary</w:t>
+      </w:r>
+    </w:p>
+    <w:p>
+      <w:pPr>
+        <w:pStyle w:val="li1kqbjwbwa3ze6v0bvxq9rx"/>
+        <w:numPr>
+          <w:ilvl w:val="0"/>
+          <w:numId w:val="4"/>
+        </w:numPr>
+        <w:shd w:val="clear" w:color="auto" w:fill="10162F"/>
+        <w:rPr>
+          <w:rFonts w:ascii="Segoe UI" w:hAnsi="Segoe UI" w:cs="Segoe UI"/>
+          <w:color w:val="FFFFFF"/>
+          <w:lang w:val="en-US"/>
+        </w:rPr>
+      </w:pPr>
+      <w:r>
+        <w:rPr>
+          <w:rFonts w:ascii="Segoe UI" w:hAnsi="Segoe UI" w:cs="Segoe UI"/>
+          <w:color w:val="FFFFFF"/>
+          <w:lang w:val="en-US"/>
+        </w:rPr>
+        <w:t>Create an empty list to hold the values we find</w:t>
+      </w:r>
+    </w:p>
+    <w:p>
+      <w:pPr>
+        <w:pStyle w:val="li1kqbjwbwa3ze6v0bvxq9rx"/>
+        <w:numPr>
+          <w:ilvl w:val="0"/>
+          <w:numId w:val="4"/>
+        </w:numPr>
+        <w:shd w:val="clear" w:color="auto" w:fill="10162F"/>
+        <w:rPr>
+          <w:rFonts w:ascii="Segoe UI" w:hAnsi="Segoe UI" w:cs="Segoe UI"/>
+          <w:color w:val="FFFFFF"/>
+          <w:lang w:val="en-US"/>
+        </w:rPr>
+      </w:pPr>
+      <w:r>
+        <w:rPr>
+          <w:rFonts w:ascii="Segoe UI" w:hAnsi="Segoe UI" w:cs="Segoe UI"/>
+          <w:color w:val="FFFFFF"/>
+          <w:lang w:val="en-US"/>
+        </w:rPr>
+        <w:t>Loop through every value in the dictionary</w:t>
+      </w:r>
+    </w:p>
+    <w:p>
+      <w:pPr>
+        <w:pStyle w:val="li1kqbjwbwa3ze6v0bvxq9rx"/>
+        <w:numPr>
+          <w:ilvl w:val="0"/>
+          <w:numId w:val="4"/>
+        </w:numPr>
+        <w:shd w:val="clear" w:color="auto" w:fill="10162F"/>
+        <w:rPr>
+          <w:rFonts w:ascii="Segoe UI" w:hAnsi="Segoe UI" w:cs="Segoe UI"/>
+          <w:color w:val="FFFFFF"/>
+          <w:lang w:val="en-US"/>
+        </w:rPr>
+      </w:pPr>
+      <w:r>
+        <w:rPr>
+          <w:rFonts w:ascii="Segoe UI" w:hAnsi="Segoe UI" w:cs="Segoe UI"/>
+          <w:color w:val="FFFFFF"/>
+          <w:lang w:val="en-US"/>
+        </w:rPr>
+        <w:t xml:space="preserve">Inside the loop, test if the current value is a key in the dictionary. If it is then </w:t>
+      </w:r>
+      <w:proofErr w:type="gramStart"/>
+      <w:r>
+        <w:rPr>
+          <w:rFonts w:ascii="Segoe UI" w:hAnsi="Segoe UI" w:cs="Segoe UI"/>
+          <w:color w:val="FFFFFF"/>
+          <w:lang w:val="en-US"/>
+        </w:rPr>
+        <w:t>append</w:t>
+      </w:r>
+      <w:proofErr w:type="gramEnd"/>
+      <w:r>
+        <w:rPr>
+          <w:rFonts w:ascii="Segoe UI" w:hAnsi="Segoe UI" w:cs="Segoe UI"/>
+          <w:color w:val="FFFFFF"/>
+          <w:lang w:val="en-US"/>
+        </w:rPr>
+        <w:t xml:space="preserve"> it to the list of values we found</w:t>
+      </w:r>
+    </w:p>
+    <w:p>
+      <w:pPr>
+        <w:pStyle w:val="li1kqbjwbwa3ze6v0bvxq9rx"/>
+        <w:numPr>
+          <w:ilvl w:val="0"/>
+          <w:numId w:val="4"/>
+        </w:numPr>
+        <w:shd w:val="clear" w:color="auto" w:fill="10162F"/>
+        <w:rPr>
+          <w:rFonts w:ascii="Segoe UI" w:hAnsi="Segoe UI" w:cs="Segoe UI"/>
+          <w:color w:val="FFFFFF"/>
+          <w:lang w:val="en-US"/>
+        </w:rPr>
+      </w:pPr>
+      <w:r>
+        <w:rPr>
+          <w:rFonts w:ascii="Segoe UI" w:hAnsi="Segoe UI" w:cs="Segoe UI"/>
+          <w:color w:val="FFFFFF"/>
+          <w:lang w:val="en-US"/>
+        </w:rPr>
+        <w:t>After the loop, return the list of values which are also keys</w:t>
+      </w:r>
+    </w:p>
+    <w:p>
+      <w:pPr>
+        <w:jc w:val="center"/>
+        <w:rPr>
+          <w:lang w:val="en-US"/>
+        </w:rPr>
+      </w:pPr>
+      <w:r>
+        <w:rPr>
+          <w:noProof/>
+          <w:lang w:val="en-US"/>
+        </w:rPr>
+        <w:drawing>
+          <wp:inline distT="0" distB="0" distL="0" distR="0" wp14:anchorId="1D276B9E" wp14:editId="3E9A62F3">
+            <wp:extent cx="5935980" cy="4739640"/>
+            <wp:effectExtent l="0" t="0" r="7620" b="3810"/>
+            <wp:docPr id="4" name="Рисунок 4"/>
+            <wp:cNvGraphicFramePr>
+              <a:graphicFrameLocks xmlns:a="http://schemas.openxmlformats.org/drawingml/2006/main" noChangeAspect="1"/>
+            </wp:cNvGraphicFramePr>
+            <a:graphic xmlns:a="http://schemas.openxmlformats.org/drawingml/2006/main">
+              <a:graphicData uri="http://schemas.openxmlformats.org/drawingml/2006/picture">
+                <pic:pic xmlns:pic="http://schemas.openxmlformats.org/drawingml/2006/picture">
+                  <pic:nvPicPr>
+                    <pic:cNvPr id="0" name="Picture 3"/>
+                    <pic:cNvPicPr>
+                      <a:picLocks noChangeAspect="1" noChangeArrowheads="1"/>
+                    </pic:cNvPicPr>
+                  </pic:nvPicPr>
+                  <pic:blipFill>
+                    <a:blip r:embed="rId8">
+                      <a:extLst>
+                        <a:ext uri="{28A0092B-C50C-407E-A947-70E740481C1C}">
+                          <a14:useLocalDpi xmlns:a14="http://schemas.microsoft.com/office/drawing/2010/main" val="0"/>
+                        </a:ext>
+                      </a:extLst>
+                    </a:blip>
+                    <a:srcRect/>
+                    <a:stretch>
+                      <a:fillRect/>
+                    </a:stretch>
+                  </pic:blipFill>
+                  <pic:spPr bwMode="auto">
+                    <a:xfrm>
+                      <a:off x="0" y="0"/>
+                      <a:ext cx="5935980" cy="4739640"/>
+                    </a:xfrm>
+                    <a:prstGeom prst="rect">
+                      <a:avLst/>
+                    </a:prstGeom>
+                    <a:noFill/>
+                    <a:ln>
+                      <a:noFill/>
+                    </a:ln>
+                  </pic:spPr>
+                </pic:pic>
+              </a:graphicData>
+            </a:graphic>
+          </wp:inline>
+        </w:drawing>
+      </w:r>
     </w:p>
     <w:p>
       <w:pPr>
@@ -3913,6 +4209,119 @@
     </w:lvl>
   </w:abstractNum>
   <w:abstractNum w:abstractNumId="2" w15:restartNumberingAfterBreak="0">
+    <w:nsid w:val="4BD6248D"/>
+    <w:multiLevelType w:val="multilevel"/>
+    <w:tmpl w:val="ED26819A"/>
+    <w:lvl w:ilvl="0">
+      <w:start w:val="1"/>
+      <w:numFmt w:val="decimal"/>
+      <w:lvlText w:val="%1."/>
+      <w:lvlJc w:val="left"/>
+      <w:pPr>
+        <w:tabs>
+          <w:tab w:val="num" w:pos="720"/>
+        </w:tabs>
+        <w:ind w:left="720" w:hanging="360"/>
+      </w:pPr>
+    </w:lvl>
+    <w:lvl w:ilvl="1" w:tentative="1">
+      <w:start w:val="1"/>
+      <w:numFmt w:val="decimal"/>
+      <w:lvlText w:val="%2."/>
+      <w:lvlJc w:val="left"/>
+      <w:pPr>
+        <w:tabs>
+          <w:tab w:val="num" w:pos="1440"/>
+        </w:tabs>
+        <w:ind w:left="1440" w:hanging="360"/>
+      </w:pPr>
+    </w:lvl>
+    <w:lvl w:ilvl="2" w:tentative="1">
+      <w:start w:val="1"/>
+      <w:numFmt w:val="decimal"/>
+      <w:lvlText w:val="%3."/>
+      <w:lvlJc w:val="left"/>
+      <w:pPr>
+        <w:tabs>
+          <w:tab w:val="num" w:pos="2160"/>
+        </w:tabs>
+        <w:ind w:left="2160" w:hanging="360"/>
+      </w:pPr>
+    </w:lvl>
+    <w:lvl w:ilvl="3" w:tentative="1">
+      <w:start w:val="1"/>
+      <w:numFmt w:val="decimal"/>
+      <w:lvlText w:val="%4."/>
+      <w:lvlJc w:val="left"/>
+      <w:pPr>
+        <w:tabs>
+          <w:tab w:val="num" w:pos="2880"/>
+        </w:tabs>
+        <w:ind w:left="2880" w:hanging="360"/>
+      </w:pPr>
+    </w:lvl>
+    <w:lvl w:ilvl="4" w:tentative="1">
+      <w:start w:val="1"/>
+      <w:numFmt w:val="decimal"/>
+      <w:lvlText w:val="%5."/>
+      <w:lvlJc w:val="left"/>
+      <w:pPr>
+        <w:tabs>
+          <w:tab w:val="num" w:pos="3600"/>
+        </w:tabs>
+        <w:ind w:left="3600" w:hanging="360"/>
+      </w:pPr>
+    </w:lvl>
+    <w:lvl w:ilvl="5" w:tentative="1">
+      <w:start w:val="1"/>
+      <w:numFmt w:val="decimal"/>
+      <w:lvlText w:val="%6."/>
+      <w:lvlJc w:val="left"/>
+      <w:pPr>
+        <w:tabs>
+          <w:tab w:val="num" w:pos="4320"/>
+        </w:tabs>
+        <w:ind w:left="4320" w:hanging="360"/>
+      </w:pPr>
+    </w:lvl>
+    <w:lvl w:ilvl="6" w:tentative="1">
+      <w:start w:val="1"/>
+      <w:numFmt w:val="decimal"/>
+      <w:lvlText w:val="%7."/>
+      <w:lvlJc w:val="left"/>
+      <w:pPr>
+        <w:tabs>
+          <w:tab w:val="num" w:pos="5040"/>
+        </w:tabs>
+        <w:ind w:left="5040" w:hanging="360"/>
+      </w:pPr>
+    </w:lvl>
+    <w:lvl w:ilvl="7" w:tentative="1">
+      <w:start w:val="1"/>
+      <w:numFmt w:val="decimal"/>
+      <w:lvlText w:val="%8."/>
+      <w:lvlJc w:val="left"/>
+      <w:pPr>
+        <w:tabs>
+          <w:tab w:val="num" w:pos="5760"/>
+        </w:tabs>
+        <w:ind w:left="5760" w:hanging="360"/>
+      </w:pPr>
+    </w:lvl>
+    <w:lvl w:ilvl="8" w:tentative="1">
+      <w:start w:val="1"/>
+      <w:numFmt w:val="decimal"/>
+      <w:lvlText w:val="%9."/>
+      <w:lvlJc w:val="left"/>
+      <w:pPr>
+        <w:tabs>
+          <w:tab w:val="num" w:pos="6480"/>
+        </w:tabs>
+        <w:ind w:left="6480" w:hanging="360"/>
+      </w:pPr>
+    </w:lvl>
+  </w:abstractNum>
+  <w:abstractNum w:abstractNumId="3" w15:restartNumberingAfterBreak="0">
     <w:nsid w:val="7EF84EB2"/>
     <w:multiLevelType w:val="multilevel"/>
     <w:tmpl w:val="83549BE0"/>
@@ -4032,6 +4441,9 @@
     <w:abstractNumId w:val="0"/>
   </w:num>
   <w:num w:numId="3" w16cid:durableId="336538206">
+    <w:abstractNumId w:val="3"/>
+  </w:num>
+  <w:num w:numId="4" w16cid:durableId="441341590">
     <w:abstractNumId w:val="2"/>
   </w:num>
 </w:numbering>

</xml_diff>